<commit_message>
project set up file updated
</commit_message>
<xml_diff>
--- a/Project_Setup.docx
+++ b/Project_Setup.docx
@@ -102,13 +102,8 @@
         </w:numPr>
       </w:pPr>
       <w:r>
-        <w:t xml:space="preserve">Git </w:t>
-      </w:r>
-      <w:proofErr w:type="spellStart"/>
-      <w:r>
-        <w:t>init</w:t>
-      </w:r>
-      <w:proofErr w:type="spellEnd"/>
+        <w:t>Git init</w:t>
+      </w:r>
     </w:p>
     <w:p>
       <w:r>
@@ -400,16 +395,11 @@
         <w:t>pip install</w:t>
       </w:r>
       <w:r>
-        <w:t xml:space="preserve"> </w:t>
-      </w:r>
-      <w:proofErr w:type="spellStart"/>
-      <w:r>
-        <w:t>djang</w:t>
+        <w:t xml:space="preserve"> djang</w:t>
       </w:r>
       <w:r>
         <w:t>o</w:t>
       </w:r>
-      <w:proofErr w:type="spellEnd"/>
     </w:p>
     <w:p>
       <w:pPr>
@@ -439,13 +429,8 @@
         <w:spacing w:line="240" w:lineRule="auto"/>
       </w:pPr>
       <w:r>
-        <w:t xml:space="preserve">cd </w:t>
-      </w:r>
-      <w:proofErr w:type="spellStart"/>
-      <w:r>
-        <w:t>teachers_dir</w:t>
-      </w:r>
-      <w:proofErr w:type="spellEnd"/>
+        <w:t>cd teachers_dir</w:t>
+      </w:r>
     </w:p>
     <w:p>
       <w:pPr>
@@ -488,13 +473,8 @@
         <w:spacing w:line="240" w:lineRule="auto"/>
       </w:pPr>
       <w:r>
-        <w:t xml:space="preserve">python manage.py </w:t>
-      </w:r>
-      <w:proofErr w:type="spellStart"/>
-      <w:r>
-        <w:t>runserver</w:t>
-      </w:r>
-      <w:proofErr w:type="spellEnd"/>
+        <w:t>python manage.py runserver</w:t>
+      </w:r>
     </w:p>
     <w:p>
       <w:pPr>
@@ -561,7 +541,6 @@
       <w:pPr>
         <w:spacing w:line="240" w:lineRule="auto"/>
       </w:pPr>
-      <w:proofErr w:type="gramStart"/>
       <w:r>
         <w:rPr>
           <w:b/>
@@ -570,11 +549,7 @@
         <w:t>USERNAME</w:t>
       </w:r>
       <w:r>
-        <w:t xml:space="preserve"> :</w:t>
-      </w:r>
-      <w:proofErr w:type="gramEnd"/>
-      <w:r>
-        <w:t xml:space="preserve"> </w:t>
+        <w:t xml:space="preserve"> : </w:t>
       </w:r>
       <w:r>
         <w:t>pinpoint</w:t>
@@ -823,6 +798,41 @@
         <w:t xml:space="preserve">first letters should be Uppercase, space between words should be replaced with ‘_’ </w:t>
       </w:r>
     </w:p>
+    <w:p>
+      <w:pPr>
+        <w:pStyle w:val="ListParagraph"/>
+        <w:numPr>
+          <w:ilvl w:val="0"/>
+          <w:numId w:val="2"/>
+        </w:numPr>
+        <w:spacing w:line="240" w:lineRule="auto"/>
+      </w:pPr>
+      <w:r>
+        <w:t xml:space="preserve">the </w:t>
+      </w:r>
+      <w:r>
+        <w:t>profile-pictures</w:t>
+      </w:r>
+      <w:r>
+        <w:t xml:space="preserve"> should be placed with the project folder structure</w:t>
+      </w:r>
+    </w:p>
+    <w:p>
+      <w:pPr>
+        <w:pStyle w:val="ListParagraph"/>
+        <w:numPr>
+          <w:ilvl w:val="1"/>
+          <w:numId w:val="2"/>
+        </w:numPr>
+        <w:spacing w:line="240" w:lineRule="auto"/>
+      </w:pPr>
+      <w:r>
+        <w:t>..</w:t>
+      </w:r>
+      <w:r>
+        <w:t>\Teachers\teachers_dir\directory\static\directory\img</w:t>
+      </w:r>
+    </w:p>
     <w:sectPr>
       <w:pgSz w:w="11906" w:h="16838"/>
       <w:pgMar w:top="1440" w:right="1440" w:bottom="1440" w:left="1440" w:header="708" w:footer="708" w:gutter="0"/>
@@ -962,7 +972,7 @@
         <w:rFonts w:ascii="Wingdings" w:eastAsiaTheme="minorHAnsi" w:hAnsi="Wingdings" w:cstheme="minorBidi" w:hint="default"/>
       </w:rPr>
     </w:lvl>
-    <w:lvl w:ilvl="1" w:tplc="08090003" w:tentative="1">
+    <w:lvl w:ilvl="1" w:tplc="08090003">
       <w:start w:val="1"/>
       <w:numFmt w:val="bullet"/>
       <w:lvlText w:val="o"/>

</xml_diff>